<commit_message>
adding new files related to k8:v1
</commit_message>
<xml_diff>
--- a/examples/python-web-app/python-k8-implementation.docx
+++ b/examples/python-web-app/python-k8-implementation.docx
@@ -62,13 +62,8 @@
     <w:p/>
     <w:p>
       <w:r>
-        <w:t>Docker build -t aks1105/web-python-</w:t>
-      </w:r>
-      <w:proofErr w:type="gramStart"/>
-      <w:r>
-        <w:t>image  .</w:t>
-      </w:r>
-      <w:proofErr w:type="gramEnd"/>
+        <w:t>Docker build -t aks1105/web-python-image  .</w:t>
+      </w:r>
     </w:p>
     <w:p/>
     <w:p>
@@ -166,61 +161,19 @@
     </w:p>
     <w:p/>
     <w:p>
-      <w:proofErr w:type="spellStart"/>
-      <w:r>
-        <w:t>kubectl</w:t>
-      </w:r>
-      <w:proofErr w:type="spellEnd"/>
-      <w:r>
-        <w:t xml:space="preserve"> run my-pod --image=aks1105/web-image-python --dry-run=client -o </w:t>
-      </w:r>
-      <w:proofErr w:type="spellStart"/>
-      <w:r>
-        <w:t>yaml</w:t>
-      </w:r>
-      <w:proofErr w:type="spellEnd"/>
-      <w:r>
-        <w:t xml:space="preserve"> &gt; </w:t>
-      </w:r>
-      <w:proofErr w:type="spellStart"/>
-      <w:proofErr w:type="gramStart"/>
-      <w:r>
-        <w:t>pod.yaml</w:t>
-      </w:r>
-      <w:proofErr w:type="spellEnd"/>
-      <w:proofErr w:type="gramEnd"/>
-    </w:p>
-    <w:p>
-      <w:proofErr w:type="spellStart"/>
-      <w:r>
-        <w:t>kubectl</w:t>
-      </w:r>
-      <w:proofErr w:type="spellEnd"/>
-      <w:r>
-        <w:t xml:space="preserve"> apply -f </w:t>
-      </w:r>
-      <w:proofErr w:type="spellStart"/>
-      <w:proofErr w:type="gramStart"/>
-      <w:r>
-        <w:t>pod.yaml</w:t>
-      </w:r>
-      <w:proofErr w:type="spellEnd"/>
-      <w:proofErr w:type="gramEnd"/>
-    </w:p>
-    <w:p>
-      <w:proofErr w:type="spellStart"/>
-      <w:r>
-        <w:t>kubectl</w:t>
-      </w:r>
-      <w:proofErr w:type="spellEnd"/>
-      <w:r>
-        <w:t xml:space="preserve"> get pods my-pod -o </w:t>
-      </w:r>
-      <w:proofErr w:type="gramStart"/>
-      <w:r>
-        <w:t>wide</w:t>
-      </w:r>
-      <w:proofErr w:type="gramEnd"/>
+      <w:r>
+        <w:t>kubectl run my-pod --image=aks1105/web-image-python --dry-run=client -o yaml &gt; pod.yaml</w:t>
+      </w:r>
+    </w:p>
+    <w:p>
+      <w:r>
+        <w:t>kubectl apply -f pod.yaml</w:t>
+      </w:r>
+    </w:p>
+    <w:p>
+      <w:r>
+        <w:t>kubectl get pods my-pod -o wide</w:t>
+      </w:r>
     </w:p>
     <w:p/>
     <w:p>
@@ -267,14 +220,9 @@
     </w:p>
     <w:p/>
     <w:p>
-      <w:proofErr w:type="spellStart"/>
       <w:r>
         <w:lastRenderedPageBreak/>
-        <w:t>Minikube</w:t>
-      </w:r>
-      <w:proofErr w:type="spellEnd"/>
-      <w:r>
-        <w:t xml:space="preserve"> ssh</w:t>
+        <w:t>Minikube ssh</w:t>
       </w:r>
     </w:p>
     <w:p/>
@@ -340,29 +288,9 @@
     <w:p/>
     <w:p/>
     <w:p>
-      <w:proofErr w:type="spellStart"/>
-      <w:r>
-        <w:t>kubectl</w:t>
-      </w:r>
-      <w:proofErr w:type="spellEnd"/>
-      <w:r>
-        <w:t xml:space="preserve"> create deployment my-app-deploy --image=web-python-image --dry-run=client -o </w:t>
-      </w:r>
-      <w:proofErr w:type="spellStart"/>
-      <w:r>
-        <w:t>yaml</w:t>
-      </w:r>
-      <w:proofErr w:type="spellEnd"/>
-      <w:r>
-        <w:t xml:space="preserve"> &gt; my-app-</w:t>
-      </w:r>
-      <w:proofErr w:type="spellStart"/>
-      <w:proofErr w:type="gramStart"/>
-      <w:r>
-        <w:t>deploy.yaml</w:t>
-      </w:r>
-      <w:proofErr w:type="spellEnd"/>
-      <w:proofErr w:type="gramEnd"/>
+      <w:r>
+        <w:t>kubectl create deployment my-app-deploy --image=web-python-image --dry-run=client -o yaml &gt; my-app-deploy.yaml</w:t>
+      </w:r>
     </w:p>
     <w:p/>
     <w:p>
@@ -412,45 +340,9 @@
     <w:p/>
     <w:p/>
     <w:p>
-      <w:proofErr w:type="spellStart"/>
-      <w:r>
-        <w:t>kubectl</w:t>
-      </w:r>
-      <w:proofErr w:type="spellEnd"/>
-      <w:r>
-        <w:t xml:space="preserve"> create service </w:t>
-      </w:r>
-      <w:proofErr w:type="spellStart"/>
-      <w:r>
-        <w:t>nodeport</w:t>
-      </w:r>
-      <w:proofErr w:type="spellEnd"/>
-      <w:r>
-        <w:t xml:space="preserve"> my-app-service --</w:t>
-      </w:r>
-      <w:proofErr w:type="spellStart"/>
-      <w:r>
-        <w:t>tcp</w:t>
-      </w:r>
-      <w:proofErr w:type="spellEnd"/>
-      <w:r>
-        <w:t xml:space="preserve">=3007:8000 --dry-run=client -o </w:t>
-      </w:r>
-      <w:proofErr w:type="spellStart"/>
-      <w:r>
-        <w:t>yaml</w:t>
-      </w:r>
-      <w:proofErr w:type="spellEnd"/>
-      <w:r>
-        <w:t xml:space="preserve"> &gt; my-app-</w:t>
-      </w:r>
-      <w:proofErr w:type="spellStart"/>
-      <w:proofErr w:type="gramStart"/>
-      <w:r>
-        <w:t>service.yaml</w:t>
-      </w:r>
-      <w:proofErr w:type="spellEnd"/>
-      <w:proofErr w:type="gramEnd"/>
+      <w:r>
+        <w:t>kubectl create service nodeport my-app-service --tcp=3007:8000 --dry-run=client -o yaml &gt; my-app-service.yaml</w:t>
+      </w:r>
     </w:p>
     <w:p/>
     <w:p>
@@ -498,20 +390,10 @@
     <w:p/>
     <w:p/>
     <w:p>
-      <w:proofErr w:type="spellStart"/>
       <w:r>
         <w:lastRenderedPageBreak/>
-        <w:t>kubectl</w:t>
-      </w:r>
-      <w:proofErr w:type="spellEnd"/>
-      <w:r>
-        <w:t xml:space="preserve"> get </w:t>
-      </w:r>
-      <w:proofErr w:type="gramStart"/>
-      <w:r>
-        <w:t>svc</w:t>
-      </w:r>
-      <w:proofErr w:type="gramEnd"/>
+        <w:t>kubectl get svc</w:t>
+      </w:r>
     </w:p>
     <w:p/>
     <w:p>
@@ -558,13 +440,8 @@
     </w:p>
     <w:p/>
     <w:p>
-      <w:proofErr w:type="spellStart"/>
-      <w:r>
-        <w:t>Minikube</w:t>
-      </w:r>
-      <w:proofErr w:type="spellEnd"/>
-      <w:r>
-        <w:t xml:space="preserve"> ssh</w:t>
+      <w:r>
+        <w:t>Minikube ssh</w:t>
       </w:r>
     </w:p>
     <w:p>
@@ -611,68 +488,25 @@
     </w:p>
     <w:p/>
     <w:p>
-      <w:proofErr w:type="spellStart"/>
-      <w:r>
-        <w:t>Minikube</w:t>
-      </w:r>
-      <w:proofErr w:type="spellEnd"/>
-      <w:r>
-        <w:t xml:space="preserve"> </w:t>
-      </w:r>
-      <w:proofErr w:type="spellStart"/>
-      <w:r>
-        <w:t>ip</w:t>
-      </w:r>
-      <w:proofErr w:type="spellEnd"/>
-      <w:r>
-        <w:t xml:space="preserve"> </w:t>
+      <w:r>
+        <w:t xml:space="preserve">Minikube ip </w:t>
       </w:r>
       <w:r>
         <w:sym w:font="Wingdings" w:char="F0E0"/>
       </w:r>
       <w:r>
-        <w:t xml:space="preserve"> to get public </w:t>
-      </w:r>
-      <w:proofErr w:type="spellStart"/>
-      <w:r>
-        <w:t>ip</w:t>
-      </w:r>
-      <w:proofErr w:type="spellEnd"/>
-      <w:r>
-        <w:t xml:space="preserve"> of </w:t>
-      </w:r>
-      <w:proofErr w:type="gramStart"/>
-      <w:r>
-        <w:t>cluster</w:t>
-      </w:r>
-      <w:proofErr w:type="gramEnd"/>
-    </w:p>
-    <w:p>
-      <w:proofErr w:type="spellStart"/>
-      <w:r>
-        <w:t>Minikube</w:t>
-      </w:r>
-      <w:proofErr w:type="spellEnd"/>
-      <w:r>
-        <w:t xml:space="preserve"> service –all</w:t>
-      </w:r>
-    </w:p>
-    <w:p>
-      <w:proofErr w:type="spellStart"/>
-      <w:r>
-        <w:t>Minikube</w:t>
-      </w:r>
-      <w:proofErr w:type="spellEnd"/>
-      <w:r>
-        <w:t xml:space="preserve"> service my-app-service –</w:t>
-      </w:r>
-      <w:proofErr w:type="spellStart"/>
-      <w:proofErr w:type="gramStart"/>
-      <w:r>
-        <w:t>url</w:t>
-      </w:r>
-      <w:proofErr w:type="spellEnd"/>
-      <w:proofErr w:type="gramEnd"/>
+        <w:t xml:space="preserve"> to get public ip of cluster</w:t>
+      </w:r>
+    </w:p>
+    <w:p>
+      <w:r>
+        <w:t>Minikube service –all</w:t>
+      </w:r>
+    </w:p>
+    <w:p>
+      <w:r>
+        <w:t>Minikube service my-app-service –url</w:t>
+      </w:r>
     </w:p>
     <w:p/>
     <w:p>
@@ -721,6 +555,9 @@
     <w:p/>
     <w:p>
       <w:r>
+        <w:rPr>
+          <w:noProof/>
+        </w:rPr>
         <w:drawing>
           <wp:inline distT="0" distB="0" distL="0" distR="0" wp14:anchorId="5A68FC29" wp14:editId="4E8B7DD3">
             <wp:extent cx="5731510" cy="3222625"/>
@@ -761,27 +598,15 @@
     <w:p/>
     <w:p>
       <w:r>
-        <w:t xml:space="preserve">Change service type from </w:t>
-      </w:r>
-      <w:proofErr w:type="spellStart"/>
-      <w:r>
-        <w:t>nodeport</w:t>
-      </w:r>
-      <w:proofErr w:type="spellEnd"/>
-      <w:r>
-        <w:t xml:space="preserve"> to </w:t>
-      </w:r>
-      <w:proofErr w:type="spellStart"/>
-      <w:proofErr w:type="gramStart"/>
-      <w:r>
-        <w:t>loadbalancer</w:t>
-      </w:r>
-      <w:proofErr w:type="spellEnd"/>
-      <w:proofErr w:type="gramEnd"/>
-    </w:p>
-    <w:p/>
-    <w:p>
-      <w:r>
+        <w:t>Change service type from nodeport to loadbalancer</w:t>
+      </w:r>
+    </w:p>
+    <w:p/>
+    <w:p>
+      <w:r>
+        <w:rPr>
+          <w:noProof/>
+        </w:rPr>
         <w:lastRenderedPageBreak/>
         <w:drawing>
           <wp:inline distT="0" distB="0" distL="0" distR="0" wp14:anchorId="6F3ECB35" wp14:editId="4075EDAB">
@@ -823,6 +648,9 @@
     <w:p/>
     <w:p>
       <w:r>
+        <w:rPr>
+          <w:noProof/>
+        </w:rPr>
         <w:drawing>
           <wp:inline distT="0" distB="0" distL="0" distR="0" wp14:anchorId="1191E47B" wp14:editId="1C61EF8C">
             <wp:extent cx="5731510" cy="3756025"/>
@@ -863,55 +691,20 @@
     <w:p/>
     <w:p/>
     <w:p>
-      <w:proofErr w:type="spellStart"/>
-      <w:r>
-        <w:t>kubectl</w:t>
-      </w:r>
-      <w:proofErr w:type="spellEnd"/>
-      <w:r>
-        <w:t xml:space="preserve"> apply -f my-app-</w:t>
-      </w:r>
-      <w:proofErr w:type="spellStart"/>
-      <w:proofErr w:type="gramStart"/>
-      <w:r>
-        <w:t>service.yaml</w:t>
-      </w:r>
-      <w:proofErr w:type="spellEnd"/>
-      <w:proofErr w:type="gramEnd"/>
-    </w:p>
-    <w:p>
-      <w:proofErr w:type="spellStart"/>
+      <w:r>
+        <w:t>kubectl apply -f my-app-service.yaml</w:t>
+      </w:r>
+    </w:p>
+    <w:p>
       <w:r>
         <w:lastRenderedPageBreak/>
-        <w:t>kubectl</w:t>
-      </w:r>
-      <w:proofErr w:type="spellEnd"/>
-      <w:r>
-        <w:t xml:space="preserve"> get </w:t>
-      </w:r>
-      <w:proofErr w:type="gramStart"/>
-      <w:r>
-        <w:t>svc</w:t>
-      </w:r>
-      <w:proofErr w:type="gramEnd"/>
-    </w:p>
-    <w:p>
-      <w:r>
-        <w:t xml:space="preserve">external </w:t>
-      </w:r>
-      <w:proofErr w:type="spellStart"/>
-      <w:r>
-        <w:t>ip</w:t>
-      </w:r>
-      <w:proofErr w:type="spellEnd"/>
-      <w:r>
-        <w:t xml:space="preserve"> should be </w:t>
-      </w:r>
-      <w:proofErr w:type="gramStart"/>
-      <w:r>
-        <w:t>pending</w:t>
-      </w:r>
-      <w:proofErr w:type="gramEnd"/>
+        <w:t>kubectl get svc</w:t>
+      </w:r>
+    </w:p>
+    <w:p>
+      <w:r>
+        <w:t>external ip should be pending</w:t>
+      </w:r>
     </w:p>
     <w:p/>
     <w:p>
@@ -960,13 +753,8 @@
     <w:p/>
     <w:p>
       <w:r>
-        <w:t xml:space="preserve">To check LB install </w:t>
-      </w:r>
-      <w:proofErr w:type="spellStart"/>
-      <w:r>
-        <w:t>kubeshark</w:t>
-      </w:r>
-      <w:proofErr w:type="spellEnd"/>
+        <w:t>To check LB install kubeshark</w:t>
+      </w:r>
     </w:p>
     <w:p/>
     <w:p>
@@ -1027,21 +815,8 @@
       </w:r>
     </w:p>
     <w:p>
-      <w:proofErr w:type="spellStart"/>
-      <w:r>
-        <w:t>kubeshark</w:t>
-      </w:r>
-      <w:proofErr w:type="spellEnd"/>
-      <w:r>
-        <w:t xml:space="preserve"> </w:t>
-      </w:r>
-      <w:proofErr w:type="gramStart"/>
-      <w:r>
-        <w:t>tap</w:t>
-      </w:r>
-      <w:proofErr w:type="gramEnd"/>
-      <w:r>
-        <w:t xml:space="preserve"> </w:t>
+      <w:r>
+        <w:t xml:space="preserve">kubeshark tap </w:t>
       </w:r>
     </w:p>
     <w:p/>
@@ -1114,29 +889,97 @@
     </w:p>
     <w:p/>
     <w:p>
-      <w:proofErr w:type="gramStart"/>
-      <w:r>
-        <w:t>Filter :</w:t>
-      </w:r>
-      <w:proofErr w:type="gramEnd"/>
-      <w:r>
-        <w:t xml:space="preserve"> </w:t>
-      </w:r>
-      <w:r>
-        <w:t xml:space="preserve">http and </w:t>
-      </w:r>
-      <w:proofErr w:type="spellStart"/>
-      <w:r>
-        <w:t>request.path</w:t>
-      </w:r>
-      <w:proofErr w:type="spellEnd"/>
-      <w:r>
-        <w:t xml:space="preserve"> == "/demo"</w:t>
-      </w:r>
-    </w:p>
-    <w:p/>
-    <w:p/>
-    <w:p/>
+      <w:r>
+        <w:t xml:space="preserve">Filter : </w:t>
+      </w:r>
+      <w:r>
+        <w:t>http and request.path == "/demo"</w:t>
+      </w:r>
+    </w:p>
+    <w:p/>
+    <w:p/>
+    <w:p>
+      <w:r>
+        <w:drawing>
+          <wp:inline distT="0" distB="0" distL="0" distR="0" wp14:anchorId="22BE980D" wp14:editId="599D03C2">
+            <wp:extent cx="5731510" cy="3196590"/>
+            <wp:effectExtent l="0" t="0" r="2540" b="3810"/>
+            <wp:docPr id="1961717418" name="Picture 1"/>
+            <wp:cNvGraphicFramePr>
+              <a:graphicFrameLocks xmlns:a="http://schemas.openxmlformats.org/drawingml/2006/main" noChangeAspect="1"/>
+            </wp:cNvGraphicFramePr>
+            <a:graphic xmlns:a="http://schemas.openxmlformats.org/drawingml/2006/main">
+              <a:graphicData uri="http://schemas.openxmlformats.org/drawingml/2006/picture">
+                <pic:pic xmlns:pic="http://schemas.openxmlformats.org/drawingml/2006/picture">
+                  <pic:nvPicPr>
+                    <pic:cNvPr id="1961717418" name=""/>
+                    <pic:cNvPicPr/>
+                  </pic:nvPicPr>
+                  <pic:blipFill>
+                    <a:blip r:embed="rId24"/>
+                    <a:stretch>
+                      <a:fillRect/>
+                    </a:stretch>
+                  </pic:blipFill>
+                  <pic:spPr>
+                    <a:xfrm>
+                      <a:off x="0" y="0"/>
+                      <a:ext cx="5731510" cy="3196590"/>
+                    </a:xfrm>
+                    <a:prstGeom prst="rect">
+                      <a:avLst/>
+                    </a:prstGeom>
+                  </pic:spPr>
+                </pic:pic>
+              </a:graphicData>
+            </a:graphic>
+          </wp:inline>
+        </w:drawing>
+      </w:r>
+    </w:p>
+    <w:p/>
+    <w:p>
+      <w:r>
+        <w:rPr>
+          <w:noProof/>
+        </w:rPr>
+        <w:drawing>
+          <wp:inline distT="0" distB="0" distL="0" distR="0" wp14:anchorId="5E99D9C7" wp14:editId="54539639">
+            <wp:extent cx="5731510" cy="3223895"/>
+            <wp:effectExtent l="0" t="0" r="2540" b="0"/>
+            <wp:docPr id="428551210" name="Picture 1"/>
+            <wp:cNvGraphicFramePr>
+              <a:graphicFrameLocks xmlns:a="http://schemas.openxmlformats.org/drawingml/2006/main" noChangeAspect="1"/>
+            </wp:cNvGraphicFramePr>
+            <a:graphic xmlns:a="http://schemas.openxmlformats.org/drawingml/2006/main">
+              <a:graphicData uri="http://schemas.openxmlformats.org/drawingml/2006/picture">
+                <pic:pic xmlns:pic="http://schemas.openxmlformats.org/drawingml/2006/picture">
+                  <pic:nvPicPr>
+                    <pic:cNvPr id="428551210" name=""/>
+                    <pic:cNvPicPr/>
+                  </pic:nvPicPr>
+                  <pic:blipFill>
+                    <a:blip r:embed="rId25"/>
+                    <a:stretch>
+                      <a:fillRect/>
+                    </a:stretch>
+                  </pic:blipFill>
+                  <pic:spPr>
+                    <a:xfrm>
+                      <a:off x="0" y="0"/>
+                      <a:ext cx="5731510" cy="3223895"/>
+                    </a:xfrm>
+                    <a:prstGeom prst="rect">
+                      <a:avLst/>
+                    </a:prstGeom>
+                  </pic:spPr>
+                </pic:pic>
+              </a:graphicData>
+            </a:graphic>
+          </wp:inline>
+        </w:drawing>
+      </w:r>
+    </w:p>
     <w:sectPr>
       <w:pgSz w:w="11906" w:h="16838"/>
       <w:pgMar w:top="1440" w:right="1440" w:bottom="1440" w:left="1440" w:header="708" w:footer="708" w:gutter="0"/>

</xml_diff>

<commit_message>
added ingress defination my-app-ingress.yaml & updated document
</commit_message>
<xml_diff>
--- a/examples/python-web-app/python-k8-implementation.docx
+++ b/examples/python-web-app/python-k8-implementation.docx
@@ -900,6 +900,9 @@
     <w:p/>
     <w:p>
       <w:r>
+        <w:rPr>
+          <w:noProof/>
+        </w:rPr>
         <w:drawing>
           <wp:inline distT="0" distB="0" distL="0" distR="0" wp14:anchorId="22BE980D" wp14:editId="599D03C2">
             <wp:extent cx="5731510" cy="3196590"/>
@@ -947,15 +950,15 @@
           <wp:inline distT="0" distB="0" distL="0" distR="0" wp14:anchorId="5E99D9C7" wp14:editId="54539639">
             <wp:extent cx="5731510" cy="3223895"/>
             <wp:effectExtent l="0" t="0" r="2540" b="0"/>
-            <wp:docPr id="428551210" name="Picture 1"/>
-            <wp:cNvGraphicFramePr>
-              <a:graphicFrameLocks xmlns:a="http://schemas.openxmlformats.org/drawingml/2006/main" noChangeAspect="1"/>
-            </wp:cNvGraphicFramePr>
-            <a:graphic xmlns:a="http://schemas.openxmlformats.org/drawingml/2006/main">
-              <a:graphicData uri="http://schemas.openxmlformats.org/drawingml/2006/picture">
-                <pic:pic xmlns:pic="http://schemas.openxmlformats.org/drawingml/2006/picture">
-                  <pic:nvPicPr>
-                    <pic:cNvPr id="428551210" name=""/>
+            <wp:docPr id="428551210" name="Picture 1" descr="A screenshot of a computer&#10;&#10;Description automatically generated"/>
+            <wp:cNvGraphicFramePr>
+              <a:graphicFrameLocks xmlns:a="http://schemas.openxmlformats.org/drawingml/2006/main" noChangeAspect="1"/>
+            </wp:cNvGraphicFramePr>
+            <a:graphic xmlns:a="http://schemas.openxmlformats.org/drawingml/2006/main">
+              <a:graphicData uri="http://schemas.openxmlformats.org/drawingml/2006/picture">
+                <pic:pic xmlns:pic="http://schemas.openxmlformats.org/drawingml/2006/picture">
+                  <pic:nvPicPr>
+                    <pic:cNvPr id="428551210" name="Picture 1" descr="A screenshot of a computer&#10;&#10;Description automatically generated"/>
                     <pic:cNvPicPr/>
                   </pic:nvPicPr>
                   <pic:blipFill>
@@ -968,6 +971,180 @@
                     <a:xfrm>
                       <a:off x="0" y="0"/>
                       <a:ext cx="5731510" cy="3223895"/>
+                    </a:xfrm>
+                    <a:prstGeom prst="rect">
+                      <a:avLst/>
+                    </a:prstGeom>
+                  </pic:spPr>
+                </pic:pic>
+              </a:graphicData>
+            </a:graphic>
+          </wp:inline>
+        </w:drawing>
+      </w:r>
+    </w:p>
+    <w:p/>
+    <w:p/>
+    <w:p/>
+    <w:p/>
+    <w:p/>
+    <w:p/>
+    <w:p>
+      <w:r>
+        <w:t>Ingress &amp; ingress controller</w:t>
+      </w:r>
+    </w:p>
+    <w:p/>
+    <w:p>
+      <w:r>
+        <w:t>kubectl apply -f my-app-ingress.yaml</w:t>
+      </w:r>
+    </w:p>
+    <w:p>
+      <w:r>
+        <w:t>add service name and port</w:t>
+      </w:r>
+    </w:p>
+    <w:p/>
+    <w:p>
+      <w:r>
+        <w:t>IP will not be visible, once ingress controller is installed it will show ip</w:t>
+      </w:r>
+    </w:p>
+    <w:p/>
+    <w:p>
+      <w:r>
+        <w:rPr>
+          <w:noProof/>
+        </w:rPr>
+        <w:drawing>
+          <wp:inline distT="0" distB="0" distL="0" distR="0" wp14:anchorId="54AC73CD" wp14:editId="6E3EC555">
+            <wp:extent cx="5731510" cy="3223895"/>
+            <wp:effectExtent l="0" t="0" r="2540" b="0"/>
+            <wp:docPr id="715489994" name="Picture 1" descr="A screenshot of a computer&#10;&#10;Description automatically generated"/>
+            <wp:cNvGraphicFramePr>
+              <a:graphicFrameLocks xmlns:a="http://schemas.openxmlformats.org/drawingml/2006/main" noChangeAspect="1"/>
+            </wp:cNvGraphicFramePr>
+            <a:graphic xmlns:a="http://schemas.openxmlformats.org/drawingml/2006/main">
+              <a:graphicData uri="http://schemas.openxmlformats.org/drawingml/2006/picture">
+                <pic:pic xmlns:pic="http://schemas.openxmlformats.org/drawingml/2006/picture">
+                  <pic:nvPicPr>
+                    <pic:cNvPr id="715489994" name="Picture 1" descr="A screenshot of a computer&#10;&#10;Description automatically generated"/>
+                    <pic:cNvPicPr/>
+                  </pic:nvPicPr>
+                  <pic:blipFill>
+                    <a:blip r:embed="rId26"/>
+                    <a:stretch>
+                      <a:fillRect/>
+                    </a:stretch>
+                  </pic:blipFill>
+                  <pic:spPr>
+                    <a:xfrm>
+                      <a:off x="0" y="0"/>
+                      <a:ext cx="5731510" cy="3223895"/>
+                    </a:xfrm>
+                    <a:prstGeom prst="rect">
+                      <a:avLst/>
+                    </a:prstGeom>
+                  </pic:spPr>
+                </pic:pic>
+              </a:graphicData>
+            </a:graphic>
+          </wp:inline>
+        </w:drawing>
+      </w:r>
+    </w:p>
+    <w:p/>
+    <w:p/>
+    <w:p>
+      <w:r>
+        <w:t>Install and enable ingress controller nginx for minikube</w:t>
+      </w:r>
+    </w:p>
+    <w:p>
+      <w:r>
+        <w:t>minikube addons enable ingress</w:t>
+      </w:r>
+    </w:p>
+    <w:p/>
+    <w:p>
+      <w:r>
+        <w:rPr>
+          <w:noProof/>
+        </w:rPr>
+        <w:lastRenderedPageBreak/>
+        <w:drawing>
+          <wp:inline distT="0" distB="0" distL="0" distR="0" wp14:anchorId="233B1D70" wp14:editId="75B73E8B">
+            <wp:extent cx="5731510" cy="3223895"/>
+            <wp:effectExtent l="0" t="0" r="2540" b="0"/>
+            <wp:docPr id="483944630" name="Picture 1" descr="A screenshot of a computer screen&#10;&#10;Description automatically generated"/>
+            <wp:cNvGraphicFramePr>
+              <a:graphicFrameLocks xmlns:a="http://schemas.openxmlformats.org/drawingml/2006/main" noChangeAspect="1"/>
+            </wp:cNvGraphicFramePr>
+            <a:graphic xmlns:a="http://schemas.openxmlformats.org/drawingml/2006/main">
+              <a:graphicData uri="http://schemas.openxmlformats.org/drawingml/2006/picture">
+                <pic:pic xmlns:pic="http://schemas.openxmlformats.org/drawingml/2006/picture">
+                  <pic:nvPicPr>
+                    <pic:cNvPr id="483944630" name="Picture 1" descr="A screenshot of a computer screen&#10;&#10;Description automatically generated"/>
+                    <pic:cNvPicPr/>
+                  </pic:nvPicPr>
+                  <pic:blipFill>
+                    <a:blip r:embed="rId27"/>
+                    <a:stretch>
+                      <a:fillRect/>
+                    </a:stretch>
+                  </pic:blipFill>
+                  <pic:spPr>
+                    <a:xfrm>
+                      <a:off x="0" y="0"/>
+                      <a:ext cx="5731510" cy="3223895"/>
+                    </a:xfrm>
+                    <a:prstGeom prst="rect">
+                      <a:avLst/>
+                    </a:prstGeom>
+                  </pic:spPr>
+                </pic:pic>
+              </a:graphicData>
+            </a:graphic>
+          </wp:inline>
+        </w:drawing>
+      </w:r>
+    </w:p>
+    <w:p/>
+    <w:p>
+      <w:r>
+        <w:t>Add host entry in host file.</w:t>
+      </w:r>
+    </w:p>
+    <w:p/>
+    <w:p/>
+    <w:p>
+      <w:r>
+        <w:drawing>
+          <wp:inline distT="0" distB="0" distL="0" distR="0" wp14:anchorId="760D4605" wp14:editId="78999AC1">
+            <wp:extent cx="5731510" cy="2844800"/>
+            <wp:effectExtent l="0" t="0" r="2540" b="0"/>
+            <wp:docPr id="411859438" name="Picture 1" descr="A screenshot of a computer&#10;&#10;Description automatically generated"/>
+            <wp:cNvGraphicFramePr>
+              <a:graphicFrameLocks xmlns:a="http://schemas.openxmlformats.org/drawingml/2006/main" noChangeAspect="1"/>
+            </wp:cNvGraphicFramePr>
+            <a:graphic xmlns:a="http://schemas.openxmlformats.org/drawingml/2006/main">
+              <a:graphicData uri="http://schemas.openxmlformats.org/drawingml/2006/picture">
+                <pic:pic xmlns:pic="http://schemas.openxmlformats.org/drawingml/2006/picture">
+                  <pic:nvPicPr>
+                    <pic:cNvPr id="411859438" name="Picture 1" descr="A screenshot of a computer&#10;&#10;Description automatically generated"/>
+                    <pic:cNvPicPr/>
+                  </pic:nvPicPr>
+                  <pic:blipFill>
+                    <a:blip r:embed="rId28"/>
+                    <a:stretch>
+                      <a:fillRect/>
+                    </a:stretch>
+                  </pic:blipFill>
+                  <pic:spPr>
+                    <a:xfrm>
+                      <a:off x="0" y="0"/>
+                      <a:ext cx="5731510" cy="2844800"/>
                     </a:xfrm>
                     <a:prstGeom prst="rect">
                       <a:avLst/>

</xml_diff>